<commit_message>
Add notes on Perfect secrecy and combined encryption and authentication methods
</commit_message>
<xml_diff>
--- a/Cryptography/Lecture2/notes.docx
+++ b/Cryptography/Lecture2/notes.docx
@@ -4,6 +4,46 @@
   <w:body>
     <w:p>
       <w:r>
+        <w:drawing>
+          <wp:inline distT="0" distB="0" distL="0" distR="0" wp14:anchorId="07474D25" wp14:editId="3354BF68">
+            <wp:extent cx="5274310" cy="2246630"/>
+            <wp:effectExtent l="0" t="0" r="2540" b="1270"/>
+            <wp:docPr id="1564023868" name="图片 1"/>
+            <wp:cNvGraphicFramePr>
+              <a:graphicFrameLocks xmlns:a="http://schemas.openxmlformats.org/drawingml/2006/main" noChangeAspect="1"/>
+            </wp:cNvGraphicFramePr>
+            <a:graphic xmlns:a="http://schemas.openxmlformats.org/drawingml/2006/main">
+              <a:graphicData uri="http://schemas.openxmlformats.org/drawingml/2006/picture">
+                <pic:pic xmlns:pic="http://schemas.openxmlformats.org/drawingml/2006/picture">
+                  <pic:nvPicPr>
+                    <pic:cNvPr id="1564023868" name=""/>
+                    <pic:cNvPicPr/>
+                  </pic:nvPicPr>
+                  <pic:blipFill>
+                    <a:blip r:embed="rId6"/>
+                    <a:stretch>
+                      <a:fillRect/>
+                    </a:stretch>
+                  </pic:blipFill>
+                  <pic:spPr>
+                    <a:xfrm>
+                      <a:off x="0" y="0"/>
+                      <a:ext cx="5274310" cy="2246630"/>
+                    </a:xfrm>
+                    <a:prstGeom prst="rect">
+                      <a:avLst/>
+                    </a:prstGeom>
+                  </pic:spPr>
+                </pic:pic>
+              </a:graphicData>
+            </a:graphic>
+          </wp:inline>
+        </w:drawing>
+      </w:r>
+      <w:r>
+        <w:rPr>
+          <w:noProof/>
+        </w:rPr>
         <w:drawing>
           <wp:inline distT="0" distB="0" distL="0" distR="0" wp14:anchorId="649E49AD" wp14:editId="2DC8C8FA">
             <wp:extent cx="5274310" cy="3952240"/>
@@ -20,7 +60,7 @@
                     <pic:cNvPicPr/>
                   </pic:nvPicPr>
                   <pic:blipFill>
-                    <a:blip r:embed="rId4"/>
+                    <a:blip r:embed="rId7"/>
                     <a:stretch>
                       <a:fillRect/>
                     </a:stretch>
@@ -41,6 +81,10 @@
         </w:drawing>
       </w:r>
       <w:r>
+        <w:rPr>
+          <w:noProof/>
+        </w:rPr>
+        <w:lastRenderedPageBreak/>
         <w:drawing>
           <wp:inline distT="0" distB="0" distL="0" distR="0" wp14:anchorId="0BBBAB19" wp14:editId="2860E60C">
             <wp:extent cx="5274310" cy="3945890"/>
@@ -57,7 +101,7 @@
                     <pic:cNvPicPr/>
                   </pic:nvPicPr>
                   <pic:blipFill>
-                    <a:blip r:embed="rId5"/>
+                    <a:blip r:embed="rId8"/>
                     <a:stretch>
                       <a:fillRect/>
                     </a:stretch>
@@ -78,7 +122,9 @@
         </w:drawing>
       </w:r>
       <w:r>
-        <w:lastRenderedPageBreak/>
+        <w:rPr>
+          <w:noProof/>
+        </w:rPr>
         <w:drawing>
           <wp:inline distT="0" distB="0" distL="0" distR="0" wp14:anchorId="48F280D8" wp14:editId="660D4073">
             <wp:extent cx="5274310" cy="3924300"/>
@@ -95,7 +141,7 @@
                     <pic:cNvPicPr/>
                   </pic:nvPicPr>
                   <pic:blipFill>
-                    <a:blip r:embed="rId6"/>
+                    <a:blip r:embed="rId9"/>
                     <a:stretch>
                       <a:fillRect/>
                     </a:stretch>
@@ -115,7 +161,50 @@
           </wp:inline>
         </w:drawing>
       </w:r>
+    </w:p>
+    <w:p>
       <w:r>
+        <w:lastRenderedPageBreak/>
+        <w:drawing>
+          <wp:inline distT="0" distB="0" distL="0" distR="0" wp14:anchorId="3398E97B" wp14:editId="19C40A2D">
+            <wp:extent cx="5274310" cy="3304540"/>
+            <wp:effectExtent l="0" t="0" r="2540" b="0"/>
+            <wp:docPr id="1232786596" name="图片 1"/>
+            <wp:cNvGraphicFramePr>
+              <a:graphicFrameLocks xmlns:a="http://schemas.openxmlformats.org/drawingml/2006/main" noChangeAspect="1"/>
+            </wp:cNvGraphicFramePr>
+            <a:graphic xmlns:a="http://schemas.openxmlformats.org/drawingml/2006/main">
+              <a:graphicData uri="http://schemas.openxmlformats.org/drawingml/2006/picture">
+                <pic:pic xmlns:pic="http://schemas.openxmlformats.org/drawingml/2006/picture">
+                  <pic:nvPicPr>
+                    <pic:cNvPr id="1232786596" name=""/>
+                    <pic:cNvPicPr/>
+                  </pic:nvPicPr>
+                  <pic:blipFill>
+                    <a:blip r:embed="rId10"/>
+                    <a:stretch>
+                      <a:fillRect/>
+                    </a:stretch>
+                  </pic:blipFill>
+                  <pic:spPr>
+                    <a:xfrm>
+                      <a:off x="0" y="0"/>
+                      <a:ext cx="5274310" cy="3304540"/>
+                    </a:xfrm>
+                    <a:prstGeom prst="rect">
+                      <a:avLst/>
+                    </a:prstGeom>
+                  </pic:spPr>
+                </pic:pic>
+              </a:graphicData>
+            </a:graphic>
+          </wp:inline>
+        </w:drawing>
+      </w:r>
+      <w:r>
+        <w:rPr>
+          <w:noProof/>
+        </w:rPr>
         <w:drawing>
           <wp:inline distT="0" distB="0" distL="0" distR="0" wp14:anchorId="667574E9" wp14:editId="657C3EDE">
             <wp:extent cx="5274310" cy="3937635"/>
@@ -132,7 +221,7 @@
                     <pic:cNvPicPr/>
                   </pic:nvPicPr>
                   <pic:blipFill>
-                    <a:blip r:embed="rId7"/>
+                    <a:blip r:embed="rId11"/>
                     <a:stretch>
                       <a:fillRect/>
                     </a:stretch>
@@ -155,6 +244,9 @@
     </w:p>
     <w:p>
       <w:r>
+        <w:rPr>
+          <w:noProof/>
+        </w:rPr>
         <w:lastRenderedPageBreak/>
         <w:drawing>
           <wp:inline distT="0" distB="0" distL="0" distR="0" wp14:anchorId="440AE394" wp14:editId="5CCECCFF">
@@ -172,7 +264,7 @@
                     <pic:cNvPicPr/>
                   </pic:nvPicPr>
                   <pic:blipFill>
-                    <a:blip r:embed="rId8"/>
+                    <a:blip r:embed="rId12"/>
                     <a:stretch>
                       <a:fillRect/>
                     </a:stretch>
@@ -194,12 +286,10 @@
       </w:r>
     </w:p>
     <w:p>
-      <w:pPr>
+      <w:r>
         <w:rPr>
-          <w:rFonts w:hint="eastAsia"/>
+          <w:noProof/>
         </w:rPr>
-      </w:pPr>
-      <w:r>
         <w:drawing>
           <wp:inline distT="0" distB="0" distL="0" distR="0" wp14:anchorId="510616F0" wp14:editId="04DE9E02">
             <wp:extent cx="5274310" cy="3934460"/>
@@ -216,7 +306,7 @@
                     <pic:cNvPicPr/>
                   </pic:nvPicPr>
                   <pic:blipFill>
-                    <a:blip r:embed="rId9"/>
+                    <a:blip r:embed="rId13"/>
                     <a:stretch>
                       <a:fillRect/>
                     </a:stretch>
@@ -237,6 +327,9 @@
         </w:drawing>
       </w:r>
       <w:r>
+        <w:rPr>
+          <w:noProof/>
+        </w:rPr>
         <w:lastRenderedPageBreak/>
         <w:drawing>
           <wp:inline distT="0" distB="0" distL="0" distR="0" wp14:anchorId="4C404176" wp14:editId="3B8FE0B3">
@@ -254,7 +347,7 @@
                     <pic:cNvPicPr/>
                   </pic:nvPicPr>
                   <pic:blipFill>
-                    <a:blip r:embed="rId10"/>
+                    <a:blip r:embed="rId14"/>
                     <a:stretch>
                       <a:fillRect/>
                     </a:stretch>
@@ -275,6 +368,9 @@
         </w:drawing>
       </w:r>
       <w:r>
+        <w:rPr>
+          <w:noProof/>
+        </w:rPr>
         <w:drawing>
           <wp:inline distT="0" distB="0" distL="0" distR="0" wp14:anchorId="3447F168" wp14:editId="4F549ED5">
             <wp:extent cx="5274310" cy="3932555"/>
@@ -291,7 +387,7 @@
                     <pic:cNvPicPr/>
                   </pic:nvPicPr>
                   <pic:blipFill>
-                    <a:blip r:embed="rId11"/>
+                    <a:blip r:embed="rId15"/>
                     <a:stretch>
                       <a:fillRect/>
                     </a:stretch>
@@ -312,6 +408,9 @@
         </w:drawing>
       </w:r>
       <w:r>
+        <w:rPr>
+          <w:noProof/>
+        </w:rPr>
         <w:lastRenderedPageBreak/>
         <w:drawing>
           <wp:inline distT="0" distB="0" distL="0" distR="0" wp14:anchorId="514D6885" wp14:editId="7238296C">
@@ -329,7 +428,7 @@
                     <pic:cNvPicPr/>
                   </pic:nvPicPr>
                   <pic:blipFill>
-                    <a:blip r:embed="rId12"/>
+                    <a:blip r:embed="rId16"/>
                     <a:stretch>
                       <a:fillRect/>
                     </a:stretch>
@@ -350,6 +449,9 @@
         </w:drawing>
       </w:r>
       <w:r>
+        <w:rPr>
+          <w:noProof/>
+        </w:rPr>
         <w:drawing>
           <wp:inline distT="0" distB="0" distL="0" distR="0" wp14:anchorId="4453F958" wp14:editId="513E4FEF">
             <wp:extent cx="5274310" cy="3602355"/>
@@ -366,7 +468,7 @@
                     <pic:cNvPicPr/>
                   </pic:nvPicPr>
                   <pic:blipFill>
-                    <a:blip r:embed="rId13"/>
+                    <a:blip r:embed="rId17"/>
                     <a:stretch>
                       <a:fillRect/>
                     </a:stretch>
@@ -387,6 +489,9 @@
         </w:drawing>
       </w:r>
       <w:r>
+        <w:rPr>
+          <w:noProof/>
+        </w:rPr>
         <w:lastRenderedPageBreak/>
         <w:drawing>
           <wp:inline distT="0" distB="0" distL="0" distR="0" wp14:anchorId="1F424F0F" wp14:editId="15EB9967">
@@ -404,7 +509,7 @@
                     <pic:cNvPicPr/>
                   </pic:nvPicPr>
                   <pic:blipFill>
-                    <a:blip r:embed="rId14"/>
+                    <a:blip r:embed="rId18"/>
                     <a:stretch>
                       <a:fillRect/>
                     </a:stretch>
@@ -433,6 +538,56 @@
     </w:sectPr>
   </w:body>
 </w:document>
+</file>
+
+<file path=word/endnotes.xml><?xml version="1.0" encoding="utf-8"?>
+<w:endnotes xmlns:wpc="http://schemas.microsoft.com/office/word/2010/wordprocessingCanvas" xmlns:cx="http://schemas.microsoft.com/office/drawing/2014/chartex" xmlns:cx1="http://schemas.microsoft.com/office/drawing/2015/9/8/chartex" xmlns:cx2="http://schemas.microsoft.com/office/drawing/2015/10/21/chartex" xmlns:cx3="http://schemas.microsoft.com/office/drawing/2016/5/9/chartex" xmlns:cx4="http://schemas.microsoft.com/office/drawing/2016/5/10/chartex" xmlns:cx5="http://schemas.microsoft.com/office/drawing/2016/5/11/chartex" xmlns:cx6="http://schemas.microsoft.com/office/drawing/2016/5/12/chartex" xmlns:cx7="http://schemas.microsoft.com/office/drawing/2016/5/13/chartex" xmlns:cx8="http://schemas.microsoft.com/office/drawing/2016/5/14/chartex" xmlns:mc="http://schemas.openxmlformats.org/markup-compatibility/2006" xmlns:aink="http://schemas.microsoft.com/office/drawing/2016/ink" xmlns:am3d="http://schemas.microsoft.com/office/drawing/2017/model3d" xmlns:o="urn:schemas-microsoft-com:office:office" xmlns:oel="http://schemas.microsoft.com/office/2019/extlst" xmlns:r="http://schemas.openxmlformats.org/officeDocument/2006/relationships" xmlns:m="http://schemas.openxmlformats.org/officeDocument/2006/math" xmlns:v="urn:schemas-microsoft-com:vml" xmlns:wp14="http://schemas.microsoft.com/office/word/2010/wordprocessingDrawing" xmlns:wp="http://schemas.openxmlformats.org/drawingml/2006/wordprocessingDrawing" xmlns:w10="urn:schemas-microsoft-com:office:word" xmlns:w="http://schemas.openxmlformats.org/wordprocessingml/2006/main" xmlns:w14="http://schemas.microsoft.com/office/word/2010/wordml" xmlns:w15="http://schemas.microsoft.com/office/word/2012/wordml" xmlns:w16cex="http://schemas.microsoft.com/office/word/2018/wordml/cex" xmlns:w16cid="http://schemas.microsoft.com/office/word/2016/wordml/cid" xmlns:w16="http://schemas.microsoft.com/office/word/2018/wordml" xmlns:w16du="http://schemas.microsoft.com/office/word/2023/wordml/word16du" xmlns:w16sdtdh="http://schemas.microsoft.com/office/word/2020/wordml/sdtdatahash" xmlns:w16sdtfl="http://schemas.microsoft.com/office/word/2024/wordml/sdtformatlock" xmlns:w16se="http://schemas.microsoft.com/office/word/2015/wordml/symex" xmlns:wpg="http://schemas.microsoft.com/office/word/2010/wordprocessingGroup" xmlns:wpi="http://schemas.microsoft.com/office/word/2010/wordprocessingInk" xmlns:wne="http://schemas.microsoft.com/office/word/2006/wordml" xmlns:wps="http://schemas.microsoft.com/office/word/2010/wordprocessingShape" mc:Ignorable="w14 w15 w16se w16cid w16 w16cex w16sdtdh w16sdtfl w16du wp14">
+  <w:endnote w:type="separator" w:id="-1">
+    <w:p>
+      <w:pPr>
+        <w:spacing w:after="0" w:line="240" w:lineRule="auto"/>
+      </w:pPr>
+      <w:r>
+        <w:separator/>
+      </w:r>
+    </w:p>
+  </w:endnote>
+  <w:endnote w:type="continuationSeparator" w:id="0">
+    <w:p>
+      <w:pPr>
+        <w:spacing w:after="0" w:line="240" w:lineRule="auto"/>
+      </w:pPr>
+      <w:r>
+        <w:continuationSeparator/>
+      </w:r>
+    </w:p>
+  </w:endnote>
+</w:endnotes>
+</file>
+
+<file path=word/footnotes.xml><?xml version="1.0" encoding="utf-8"?>
+<w:footnotes xmlns:wpc="http://schemas.microsoft.com/office/word/2010/wordprocessingCanvas" xmlns:cx="http://schemas.microsoft.com/office/drawing/2014/chartex" xmlns:cx1="http://schemas.microsoft.com/office/drawing/2015/9/8/chartex" xmlns:cx2="http://schemas.microsoft.com/office/drawing/2015/10/21/chartex" xmlns:cx3="http://schemas.microsoft.com/office/drawing/2016/5/9/chartex" xmlns:cx4="http://schemas.microsoft.com/office/drawing/2016/5/10/chartex" xmlns:cx5="http://schemas.microsoft.com/office/drawing/2016/5/11/chartex" xmlns:cx6="http://schemas.microsoft.com/office/drawing/2016/5/12/chartex" xmlns:cx7="http://schemas.microsoft.com/office/drawing/2016/5/13/chartex" xmlns:cx8="http://schemas.microsoft.com/office/drawing/2016/5/14/chartex" xmlns:mc="http://schemas.openxmlformats.org/markup-compatibility/2006" xmlns:aink="http://schemas.microsoft.com/office/drawing/2016/ink" xmlns:am3d="http://schemas.microsoft.com/office/drawing/2017/model3d" xmlns:o="urn:schemas-microsoft-com:office:office" xmlns:oel="http://schemas.microsoft.com/office/2019/extlst" xmlns:r="http://schemas.openxmlformats.org/officeDocument/2006/relationships" xmlns:m="http://schemas.openxmlformats.org/officeDocument/2006/math" xmlns:v="urn:schemas-microsoft-com:vml" xmlns:wp14="http://schemas.microsoft.com/office/word/2010/wordprocessingDrawing" xmlns:wp="http://schemas.openxmlformats.org/drawingml/2006/wordprocessingDrawing" xmlns:w10="urn:schemas-microsoft-com:office:word" xmlns:w="http://schemas.openxmlformats.org/wordprocessingml/2006/main" xmlns:w14="http://schemas.microsoft.com/office/word/2010/wordml" xmlns:w15="http://schemas.microsoft.com/office/word/2012/wordml" xmlns:w16cex="http://schemas.microsoft.com/office/word/2018/wordml/cex" xmlns:w16cid="http://schemas.microsoft.com/office/word/2016/wordml/cid" xmlns:w16="http://schemas.microsoft.com/office/word/2018/wordml" xmlns:w16du="http://schemas.microsoft.com/office/word/2023/wordml/word16du" xmlns:w16sdtdh="http://schemas.microsoft.com/office/word/2020/wordml/sdtdatahash" xmlns:w16sdtfl="http://schemas.microsoft.com/office/word/2024/wordml/sdtformatlock" xmlns:w16se="http://schemas.microsoft.com/office/word/2015/wordml/symex" xmlns:wpg="http://schemas.microsoft.com/office/word/2010/wordprocessingGroup" xmlns:wpi="http://schemas.microsoft.com/office/word/2010/wordprocessingInk" xmlns:wne="http://schemas.microsoft.com/office/word/2006/wordml" xmlns:wps="http://schemas.microsoft.com/office/word/2010/wordprocessingShape" mc:Ignorable="w14 w15 w16se w16cid w16 w16cex w16sdtdh w16sdtfl w16du wp14">
+  <w:footnote w:type="separator" w:id="-1">
+    <w:p>
+      <w:pPr>
+        <w:spacing w:after="0" w:line="240" w:lineRule="auto"/>
+      </w:pPr>
+      <w:r>
+        <w:separator/>
+      </w:r>
+    </w:p>
+  </w:footnote>
+  <w:footnote w:type="continuationSeparator" w:id="0">
+    <w:p>
+      <w:pPr>
+        <w:spacing w:after="0" w:line="240" w:lineRule="auto"/>
+      </w:pPr>
+      <w:r>
+        <w:continuationSeparator/>
+      </w:r>
+    </w:p>
+  </w:footnote>
+</w:footnotes>
 </file>
 
 <file path=word/styles.xml><?xml version="1.0" encoding="utf-8"?>
@@ -1359,6 +1514,69 @@
       <w:spacing w:val="5"/>
     </w:rPr>
   </w:style>
+  <w:style w:type="paragraph" w:styleId="ae">
+    <w:name w:val="header"/>
+    <w:basedOn w:val="a"/>
+    <w:link w:val="af"/>
+    <w:uiPriority w:val="99"/>
+    <w:unhideWhenUsed/>
+    <w:rsid w:val="009D18E6"/>
+    <w:pPr>
+      <w:tabs>
+        <w:tab w:val="center" w:pos="4153"/>
+        <w:tab w:val="right" w:pos="8306"/>
+      </w:tabs>
+      <w:snapToGrid w:val="0"/>
+      <w:spacing w:line="240" w:lineRule="auto"/>
+      <w:jc w:val="center"/>
+    </w:pPr>
+    <w:rPr>
+      <w:sz w:val="18"/>
+      <w:szCs w:val="18"/>
+    </w:rPr>
+  </w:style>
+  <w:style w:type="character" w:customStyle="1" w:styleId="af">
+    <w:name w:val="页眉 字符"/>
+    <w:basedOn w:val="a0"/>
+    <w:link w:val="ae"/>
+    <w:uiPriority w:val="99"/>
+    <w:rsid w:val="009D18E6"/>
+    <w:rPr>
+      <w:sz w:val="18"/>
+      <w:szCs w:val="18"/>
+    </w:rPr>
+  </w:style>
+  <w:style w:type="paragraph" w:styleId="af0">
+    <w:name w:val="footer"/>
+    <w:basedOn w:val="a"/>
+    <w:link w:val="af1"/>
+    <w:uiPriority w:val="99"/>
+    <w:unhideWhenUsed/>
+    <w:rsid w:val="009D18E6"/>
+    <w:pPr>
+      <w:tabs>
+        <w:tab w:val="center" w:pos="4153"/>
+        <w:tab w:val="right" w:pos="8306"/>
+      </w:tabs>
+      <w:snapToGrid w:val="0"/>
+      <w:spacing w:line="240" w:lineRule="auto"/>
+    </w:pPr>
+    <w:rPr>
+      <w:sz w:val="18"/>
+      <w:szCs w:val="18"/>
+    </w:rPr>
+  </w:style>
+  <w:style w:type="character" w:customStyle="1" w:styleId="af1">
+    <w:name w:val="页脚 字符"/>
+    <w:basedOn w:val="a0"/>
+    <w:link w:val="af0"/>
+    <w:uiPriority w:val="99"/>
+    <w:rsid w:val="009D18E6"/>
+    <w:rPr>
+      <w:sz w:val="18"/>
+      <w:szCs w:val="18"/>
+    </w:rPr>
+  </w:style>
 </w:styles>
 </file>
 

</xml_diff>